<commit_message>
Problem description and Porter update
</commit_message>
<xml_diff>
--- a/Porter 5 forces.docx
+++ b/Porter 5 forces.docx
@@ -78,180 +78,194 @@
       </w:r>
     </w:p>
     <w:p>
-      <w:pPr>
-        <w:rPr>
-          <w:b/>
-        </w:rPr>
-      </w:pPr>
-      <w:r>
-        <w:rPr>
-          <w:b/>
-        </w:rPr>
-        <w:t>Determinants of supplier power</w:t>
-      </w:r>
-    </w:p>
-    <w:p>
-      <w:r>
-        <w:t>Multiple suppliers can be used to provide the same articles</w:t>
-      </w:r>
-      <w:r>
-        <w:t>. L</w:t>
-      </w:r>
-      <w:r>
-        <w:t>ow influence</w:t>
-      </w:r>
-      <w:r>
-        <w:t>.</w:t>
-      </w:r>
-    </w:p>
-    <w:p>
-      <w:r>
-        <w:t>High number of alternatives.</w:t>
-      </w:r>
-    </w:p>
-    <w:p>
-      <w:r>
-        <w:t>The liberty of ordering online or directly.</w:t>
-      </w:r>
-    </w:p>
-    <w:p>
-      <w:r>
-        <w:t>Working with global known brands.</w:t>
-      </w:r>
-    </w:p>
-    <w:p>
-      <w:pPr>
-        <w:rPr>
-          <w:b/>
-        </w:rPr>
-      </w:pPr>
-      <w:r>
-        <w:rPr>
-          <w:b/>
-        </w:rPr>
-        <w:t>Rivalry among existing firms</w:t>
-      </w:r>
-    </w:p>
-    <w:p>
-      <w:r>
-        <w:t>Medium rivals in the nearby area.</w:t>
-      </w:r>
-    </w:p>
-    <w:p>
-      <w:r>
-        <w:t>Bigger and better pubs or highly known competitors can open anytime.</w:t>
-      </w:r>
-    </w:p>
-    <w:p>
-      <w:r>
-        <w:t>Marketing partners</w:t>
-      </w:r>
-      <w:r>
-        <w:t xml:space="preserve"> and using </w:t>
-      </w:r>
-      <w:r>
-        <w:t>customer to promote</w:t>
-      </w:r>
-      <w:r>
-        <w:t>.</w:t>
-      </w:r>
-    </w:p>
-    <w:p>
-      <w:r>
-        <w:t>Innovation is very important.</w:t>
-      </w:r>
-    </w:p>
-    <w:p>
-      <w:pPr>
-        <w:rPr>
-          <w:b/>
-        </w:rPr>
-      </w:pPr>
-      <w:r>
-        <w:rPr>
-          <w:b/>
-        </w:rPr>
-        <w:t>Determinants of buyer power</w:t>
-      </w:r>
-    </w:p>
-    <w:p>
-      <w:r>
-        <w:t>Vast selection of drinks and foods available.</w:t>
-      </w:r>
-    </w:p>
-    <w:p>
-      <w:r>
-        <w:t>Buying don’t have bargaining power since prices are set.</w:t>
-      </w:r>
-    </w:p>
-    <w:p>
-      <w:r>
-        <w:t>Buyers determine the theme for parties/events.</w:t>
-      </w:r>
-    </w:p>
-    <w:p>
-      <w:pPr>
-        <w:rPr>
-          <w:b/>
-        </w:rPr>
-      </w:pPr>
-      <w:r>
-        <w:rPr>
-          <w:b/>
-        </w:rPr>
-        <w:t>Threat of substitute products</w:t>
-      </w:r>
-    </w:p>
-    <w:p>
-      <w:r>
-        <w:t>New and better events can be regarded as substitutes.</w:t>
-      </w:r>
-    </w:p>
-    <w:p>
-      <w:r>
-        <w:t>Difficult to stay in the top of all similar/substitute products</w:t>
-      </w:r>
-      <w:r>
-        <w:t>.</w:t>
-      </w:r>
-    </w:p>
-    <w:p>
-      <w:r>
-        <w:br w:type="page"/>
-      </w:r>
-    </w:p>
-    <w:p>
-      <w:pPr>
-        <w:jc w:val="both"/>
-      </w:pPr>
-      <w:r>
-        <w:lastRenderedPageBreak/>
-        <w:t>The threat of new entrants is a very serious one. At any given moment a new pub or bar could open in the vicinity</w:t>
-      </w:r>
-      <w:r>
-        <w:t xml:space="preserve"> since it’s very easy to purchase</w:t>
-      </w:r>
-      <w:r>
-        <w:t xml:space="preserve"> a propriety and transforming it into a bar</w:t>
-      </w:r>
-      <w:r>
-        <w:t>. Most of the client could take advantage of this.</w:t>
-      </w:r>
-      <w:r>
-        <w:t xml:space="preserve"> Since is very hard to predict new entrants is it better to focus on creating brand and a very high stats since the very beginning.</w:t>
-      </w:r>
-    </w:p>
-    <w:p>
-      <w:pPr>
-        <w:jc w:val="both"/>
-      </w:pPr>
-      <w:r>
-        <w:t>The supplier don’t have that much power since the pr</w:t>
+      <w:r>
+        <w:t>It is easy to gain permission from the authorities.</w:t>
       </w:r>
       <w:bookmarkStart w:id="0" w:name="_GoBack"/>
       <w:bookmarkEnd w:id="0"/>
-      <w:r>
-        <w:t>oducts they deliver can be offered from more than one supplier. This way the manage</w:t>
+    </w:p>
+    <w:p>
+      <w:pPr>
+        <w:rPr>
+          <w:b/>
+        </w:rPr>
+      </w:pPr>
+      <w:r>
+        <w:rPr>
+          <w:b/>
+        </w:rPr>
+        <w:t>Determinants of supplier power</w:t>
+      </w:r>
+    </w:p>
+    <w:p>
+      <w:r>
+        <w:t>Multiple suppliers can be used to provide the same articles</w:t>
+      </w:r>
+      <w:r>
+        <w:t>. L</w:t>
+      </w:r>
+      <w:r>
+        <w:t>ow influence</w:t>
+      </w:r>
+      <w:r>
+        <w:t>.</w:t>
+      </w:r>
+    </w:p>
+    <w:p>
+      <w:r>
+        <w:t>High number of alternatives.</w:t>
+      </w:r>
+    </w:p>
+    <w:p>
+      <w:r>
+        <w:t>The liberty of ordering online or directly.</w:t>
+      </w:r>
+    </w:p>
+    <w:p>
+      <w:r>
+        <w:t>Working with global known brands.</w:t>
+      </w:r>
+    </w:p>
+    <w:p>
+      <w:pPr>
+        <w:rPr>
+          <w:b/>
+        </w:rPr>
+      </w:pPr>
+      <w:r>
+        <w:rPr>
+          <w:b/>
+        </w:rPr>
+        <w:t>Rivalry among existing firms</w:t>
+      </w:r>
+    </w:p>
+    <w:p>
+      <w:r>
+        <w:t>Medium rivals in the nearby area.</w:t>
+      </w:r>
+    </w:p>
+    <w:p>
+      <w:r>
+        <w:t>Bigger and better pubs or highly known competitors can open anytime.</w:t>
+      </w:r>
+    </w:p>
+    <w:p>
+      <w:r>
+        <w:t>Marketing partners</w:t>
+      </w:r>
+      <w:r>
+        <w:t xml:space="preserve"> and using </w:t>
+      </w:r>
+      <w:r>
+        <w:t>customer to promote</w:t>
+      </w:r>
+      <w:r>
+        <w:t>.</w:t>
+      </w:r>
+    </w:p>
+    <w:p>
+      <w:r>
+        <w:t>Innovation is very important.</w:t>
+      </w:r>
+    </w:p>
+    <w:p>
+      <w:pPr>
+        <w:rPr>
+          <w:b/>
+        </w:rPr>
+      </w:pPr>
+      <w:r>
+        <w:rPr>
+          <w:b/>
+        </w:rPr>
+        <w:t>Determinants of buyer power</w:t>
+      </w:r>
+    </w:p>
+    <w:p>
+      <w:r>
+        <w:t>Vast selection of drinks and foods available.</w:t>
+      </w:r>
+    </w:p>
+    <w:p>
+      <w:r>
+        <w:t>Buyers</w:t>
+      </w:r>
+      <w:r>
+        <w:t xml:space="preserve"> don’t have bargaining power since prices are set.</w:t>
+      </w:r>
+    </w:p>
+    <w:p>
+      <w:r>
+        <w:t>Buyers determine the theme for parties/events.</w:t>
+      </w:r>
+    </w:p>
+    <w:p>
+      <w:pPr>
+        <w:rPr>
+          <w:b/>
+        </w:rPr>
+      </w:pPr>
+      <w:r>
+        <w:rPr>
+          <w:b/>
+        </w:rPr>
+        <w:t>Threat of substitute products</w:t>
+      </w:r>
+    </w:p>
+    <w:p>
+      <w:r>
+        <w:t>New and better events can be regarded as substitutes.</w:t>
+      </w:r>
+    </w:p>
+    <w:p>
+      <w:r>
+        <w:t>Difficult to stay in the top of all similar/substitute products</w:t>
+      </w:r>
+      <w:r>
+        <w:t>.</w:t>
+      </w:r>
+    </w:p>
+    <w:p>
+      <w:r>
+        <w:br w:type="page"/>
+      </w:r>
+    </w:p>
+    <w:p>
+      <w:pPr>
+        <w:jc w:val="both"/>
+      </w:pPr>
+      <w:r>
+        <w:lastRenderedPageBreak/>
+        <w:t xml:space="preserve">The threat of new entrants is a very serious one. At any given moment a new pub or bar could open in the </w:t>
+      </w:r>
+      <w:r>
+        <w:t>neighborhood</w:t>
+      </w:r>
+      <w:r>
+        <w:t xml:space="preserve"> since it’s very easy to purchase</w:t>
+      </w:r>
+      <w:r>
+        <w:t xml:space="preserve"> a p</w:t>
+      </w:r>
+      <w:r>
+        <w:t>ropriety and transform</w:t>
+      </w:r>
+      <w:r>
+        <w:t xml:space="preserve"> it into a bar</w:t>
+      </w:r>
+      <w:r>
+        <w:t>. Most of the client could take advantage of this.</w:t>
+      </w:r>
+      <w:r>
+        <w:t xml:space="preserve"> Since is very hard to predict new entrants is it better to focus on creating brand and a very high stats since the very beginning.</w:t>
+      </w:r>
+    </w:p>
+    <w:p>
+      <w:pPr>
+        <w:jc w:val="both"/>
+      </w:pPr>
+      <w:r>
+        <w:t>The supplier don’t have that much power since the products they deliver can be offered from more than one supplier. This way the manage</w:t>
       </w:r>
       <w:r>
         <w:t>r can choose the supplier according to delivery and product quality, price and so on.</w:t>
@@ -711,17 +725,17 @@
     <w:lsdException w:name="List Table 6 Colorful Accent 6" w:uiPriority="51"/>
     <w:lsdException w:name="List Table 7 Colorful Accent 6" w:uiPriority="52"/>
   </w:latentStyles>
-  <w:style w:type="paragraph" w:default="1" w:styleId="Normal">
+  <w:style w:type="paragraph" w:default="1" w:styleId="Norml">
     <w:name w:val="Normal"/>
     <w:qFormat/>
   </w:style>
-  <w:style w:type="character" w:default="1" w:styleId="DefaultParagraphFont">
+  <w:style w:type="character" w:default="1" w:styleId="Bekezdsalapbettpusa">
     <w:name w:val="Default Paragraph Font"/>
     <w:uiPriority w:val="1"/>
     <w:semiHidden/>
     <w:unhideWhenUsed/>
   </w:style>
-  <w:style w:type="table" w:default="1" w:styleId="TableNormal">
+  <w:style w:type="table" w:default="1" w:styleId="Normltblzat">
     <w:name w:val="Normal Table"/>
     <w:uiPriority w:val="99"/>
     <w:semiHidden/>
@@ -736,7 +750,7 @@
       </w:tblCellMar>
     </w:tblPr>
   </w:style>
-  <w:style w:type="numbering" w:default="1" w:styleId="NoList">
+  <w:style w:type="numbering" w:default="1" w:styleId="Nemlista">
     <w:name w:val="No List"/>
     <w:uiPriority w:val="99"/>
     <w:semiHidden/>

</xml_diff>

<commit_message>
Maybe final version of Porter
Fast line written down !
</commit_message>
<xml_diff>
--- a/Porter 5 forces.docx
+++ b/Porter 5 forces.docx
@@ -6,83 +6,100 @@
       <w:pPr>
         <w:jc w:val="center"/>
         <w:rPr>
-          <w:b/>
+          <w:rFonts w:cs="Tahoma"/>
+          <w:b/>
+          <w:sz w:val="28"/>
+          <w:szCs w:val="24"/>
+        </w:rPr>
+      </w:pPr>
+      <w:r>
+        <w:rPr>
+          <w:b/>
+          <w:sz w:val="28"/>
+          <w:szCs w:val="24"/>
+        </w:rPr>
+        <w:t xml:space="preserve">Five Forces for </w:t>
+      </w:r>
+      <w:r>
+        <w:rPr>
+          <w:rFonts w:cs="Tahoma"/>
+          <w:b/>
+          <w:sz w:val="28"/>
+          <w:szCs w:val="24"/>
+        </w:rPr>
+        <w:t>Zebras Burn Pub</w:t>
+      </w:r>
+    </w:p>
+    <w:p>
+      <w:pPr>
+        <w:jc w:val="both"/>
+        <w:rPr>
+          <w:szCs w:val="24"/>
+        </w:rPr>
+      </w:pPr>
+      <w:r>
+        <w:rPr>
+          <w:rFonts w:cs="Tahoma"/>
           <w:sz w:val="24"/>
           <w:szCs w:val="24"/>
         </w:rPr>
-      </w:pPr>
-      <w:r>
-        <w:rPr>
-          <w:b/>
-          <w:sz w:val="28"/>
-          <w:szCs w:val="24"/>
-        </w:rPr>
-        <w:t xml:space="preserve">Five Forces for </w:t>
-      </w:r>
-      <w:r>
-        <w:rPr>
-          <w:rFonts w:cs="Tahoma"/>
-          <w:b/>
-          <w:sz w:val="28"/>
-          <w:szCs w:val="24"/>
-        </w:rPr>
-        <w:t>Zebras Burn Pub</w:t>
-      </w:r>
-    </w:p>
-    <w:p>
-      <w:pPr>
-        <w:rPr>
-          <w:b/>
-        </w:rPr>
-      </w:pPr>
-      <w:r>
-        <w:rPr>
-          <w:b/>
-        </w:rPr>
-        <w:t>Threat of new e</w:t>
-      </w:r>
-      <w:r>
-        <w:rPr>
-          <w:b/>
-        </w:rPr>
-        <w:t>ntrants</w:t>
-      </w:r>
-    </w:p>
-    <w:p>
-      <w:r>
-        <w:t>Easy to purchase a propriety and get started with a similar pub in a very short time</w:t>
-      </w:r>
-      <w:r>
-        <w:t>.</w:t>
-      </w:r>
-    </w:p>
-    <w:p>
-      <w:r>
-        <w:t>New clubs, bars or restaurants can also be open nearby and it can affect the way the business is evolving.</w:t>
-      </w:r>
-    </w:p>
-    <w:p>
-      <w:r>
-        <w:t>Very difficult to predict or anticipate new entrants on the market.</w:t>
-      </w:r>
-    </w:p>
-    <w:p>
-      <w:r>
-        <w:t>It is important to create a brand and to maintain</w:t>
-      </w:r>
-      <w:r>
-        <w:t>.</w:t>
-      </w:r>
-      <w:r>
-        <w:t xml:space="preserve"> </w:t>
-      </w:r>
-    </w:p>
-    <w:p>
-      <w:r>
-        <w:t>It is easy to gain permission from the authorities.</w:t>
+        <w:t>This document is used to analyze all five Porter’s forces to explain the connection between the new entrants and how their represent a threat for our business. This document also explain customers’ power and what a substitute produce is.</w:t>
       </w:r>
       <w:bookmarkStart w:id="0" w:name="_GoBack"/>
       <w:bookmarkEnd w:id="0"/>
+    </w:p>
+    <w:p>
+      <w:pPr>
+        <w:rPr>
+          <w:b/>
+        </w:rPr>
+      </w:pPr>
+      <w:r>
+        <w:rPr>
+          <w:b/>
+        </w:rPr>
+        <w:t>Threat of new e</w:t>
+      </w:r>
+      <w:r>
+        <w:rPr>
+          <w:b/>
+        </w:rPr>
+        <w:t>ntrants</w:t>
+      </w:r>
+    </w:p>
+    <w:p>
+      <w:r>
+        <w:t>Easy to purchase a propriety and get started with a similar pub in a very short time</w:t>
+      </w:r>
+      <w:r>
+        <w:t>.</w:t>
+      </w:r>
+    </w:p>
+    <w:p>
+      <w:r>
+        <w:t>New clubs, bars or restaurants can also be open nearby and it can affect the way the business is evolving.</w:t>
+      </w:r>
+    </w:p>
+    <w:p>
+      <w:r>
+        <w:t>Very difficult to predict or anticipate new entrants on the market.</w:t>
+      </w:r>
+    </w:p>
+    <w:p>
+      <w:r>
+        <w:t>It is important to create a brand and to maintain</w:t>
+      </w:r>
+      <w:r>
+        <w:t>.</w:t>
+      </w:r>
+      <w:r>
+        <w:t xml:space="preserve"> </w:t>
+      </w:r>
+    </w:p>
+    <w:p>
+      <w:r>
+        <w:t>It is easy to gain permission from the authorities.</w:t>
+      </w:r>
     </w:p>
     <w:p>
       <w:pPr>
@@ -725,17 +742,17 @@
     <w:lsdException w:name="List Table 6 Colorful Accent 6" w:uiPriority="51"/>
     <w:lsdException w:name="List Table 7 Colorful Accent 6" w:uiPriority="52"/>
   </w:latentStyles>
-  <w:style w:type="paragraph" w:default="1" w:styleId="Norml">
+  <w:style w:type="paragraph" w:default="1" w:styleId="Normal">
     <w:name w:val="Normal"/>
     <w:qFormat/>
   </w:style>
-  <w:style w:type="character" w:default="1" w:styleId="Bekezdsalapbettpusa">
+  <w:style w:type="character" w:default="1" w:styleId="DefaultParagraphFont">
     <w:name w:val="Default Paragraph Font"/>
     <w:uiPriority w:val="1"/>
     <w:semiHidden/>
     <w:unhideWhenUsed/>
   </w:style>
-  <w:style w:type="table" w:default="1" w:styleId="Normltblzat">
+  <w:style w:type="table" w:default="1" w:styleId="TableNormal">
     <w:name w:val="Normal Table"/>
     <w:uiPriority w:val="99"/>
     <w:semiHidden/>
@@ -750,7 +767,7 @@
       </w:tblCellMar>
     </w:tblPr>
   </w:style>
-  <w:style w:type="numbering" w:default="1" w:styleId="Nemlista">
+  <w:style w:type="numbering" w:default="1" w:styleId="NoList">
     <w:name w:val="No List"/>
     <w:uiPriority w:val="99"/>
     <w:semiHidden/>

</xml_diff>